<commit_message>
Still working on object pooling, found bug with different spawnHandlerSettings, on same spawn, need to fix this by relating the transforms of the spawns for spawning.
</commit_message>
<xml_diff>
--- a/Doc/Pool Manager.docx
+++ b/Doc/Pool Manager.docx
@@ -120,10 +120,7 @@
           </w:tcPr>
           <w:p>
             <w:r>
-              <w:t>E</w:t>
-            </w:r>
-            <w:r>
-              <w:t xml:space="preserve">mpty </w:t>
+              <w:t xml:space="preserve">Empty </w:t>
             </w:r>
             <w:proofErr w:type="spellStart"/>
             <w:r>
@@ -382,8 +379,6 @@
       <w:r>
         <w:t xml:space="preserve"> (float value to determine life left)</w:t>
       </w:r>
-      <w:bookmarkStart w:id="0" w:name="_GoBack"/>
-      <w:bookmarkEnd w:id="0"/>
     </w:p>
     <w:p>
       <w:pPr>
@@ -734,10 +729,14 @@
         <w:t>Pseudo Code</w:t>
       </w:r>
     </w:p>
-    <w:p>
-      <w:r>
-        <w:t>Values</w:t>
-      </w:r>
+    <w:p/>
+    <w:p/>
+    <w:p>
+      <w:r>
+        <w:t>Needs to spawn objects from the spawner.</w:t>
+      </w:r>
+      <w:bookmarkStart w:id="0" w:name="_GoBack"/>
+      <w:bookmarkEnd w:id="0"/>
     </w:p>
     <w:sectPr>
       <w:pgSz w:w="12240" w:h="15840"/>
@@ -2041,7 +2040,7 @@
 </file>
 
 <file path=customXml/itemProps1.xml><?xml version="1.0" encoding="utf-8"?>
-<ds:datastoreItem xmlns:ds="http://schemas.openxmlformats.org/officeDocument/2006/customXml" ds:itemID="{59317721-D310-4B33-B3C9-AA07581B3E73}">
+<ds:datastoreItem xmlns:ds="http://schemas.openxmlformats.org/officeDocument/2006/customXml" ds:itemID="{0AE753C4-9B0D-4971-BD04-AB761CBD6DE9}">
   <ds:schemaRefs>
     <ds:schemaRef ds:uri="http://schemas.openxmlformats.org/officeDocument/2006/bibliography"/>
   </ds:schemaRefs>

</xml_diff>